<commit_message>
Versión 2.0 Hotel Manager done.
</commit_message>
<xml_diff>
--- a/Memoria Hotel Manager - BSoD Software - 3m.docx
+++ b/Memoria Hotel Manager - BSoD Software - 3m.docx
@@ -9,8 +9,6 @@
           <w:sz w:val="28"/>
         </w:rPr>
       </w:pPr>
-      <w:bookmarkStart w:id="0" w:name="_GoBack"/>
-      <w:bookmarkEnd w:id="0"/>
       <w:r>
         <w:rPr>
           <w:noProof/>
@@ -427,13 +425,144 @@
           <w:r>
             <w:fldChar w:fldCharType="separate"/>
           </w:r>
-          <w:hyperlink w:anchor="_Toc378794199" w:history="1">
+          <w:bookmarkStart w:id="0" w:name="_GoBack"/>
+          <w:bookmarkEnd w:id="0"/>
+          <w:r>
+            <w:rPr>
+              <w:rStyle w:val="Hipervnculo"/>
+              <w:noProof/>
+            </w:rPr>
+            <w:fldChar w:fldCharType="begin"/>
+          </w:r>
+          <w:r>
+            <w:rPr>
+              <w:rStyle w:val="Hipervnculo"/>
+              <w:noProof/>
+            </w:rPr>
+            <w:instrText xml:space="preserve"> </w:instrText>
+          </w:r>
+          <w:r>
+            <w:rPr>
+              <w:noProof/>
+            </w:rPr>
+            <w:instrText>HYPERLINK \l "_Toc378798609"</w:instrText>
+          </w:r>
+          <w:r>
+            <w:rPr>
+              <w:rStyle w:val="Hipervnculo"/>
+              <w:noProof/>
+            </w:rPr>
+            <w:instrText xml:space="preserve"> </w:instrText>
+          </w:r>
+          <w:r>
+            <w:rPr>
+              <w:rStyle w:val="Hipervnculo"/>
+              <w:noProof/>
+            </w:rPr>
+          </w:r>
+          <w:r>
+            <w:rPr>
+              <w:rStyle w:val="Hipervnculo"/>
+              <w:noProof/>
+            </w:rPr>
+            <w:fldChar w:fldCharType="separate"/>
+          </w:r>
+          <w:r>
+            <w:rPr>
+              <w:rStyle w:val="Hipervnculo"/>
+              <w:noProof/>
+            </w:rPr>
+            <w:t>1.</w:t>
+          </w:r>
+          <w:r>
+            <w:rPr>
+              <w:noProof/>
+              <w:lang w:val="es-ES" w:eastAsia="es-ES"/>
+            </w:rPr>
+            <w:tab/>
+          </w:r>
+          <w:r>
+            <w:rPr>
+              <w:rStyle w:val="Hipervnculo"/>
+              <w:noProof/>
+            </w:rPr>
+            <w:t>Introducción a Hotel Manager</w:t>
+          </w:r>
+          <w:r>
+            <w:rPr>
+              <w:noProof/>
+              <w:webHidden/>
+            </w:rPr>
+            <w:tab/>
+          </w:r>
+          <w:r>
+            <w:rPr>
+              <w:noProof/>
+              <w:webHidden/>
+            </w:rPr>
+            <w:fldChar w:fldCharType="begin"/>
+          </w:r>
+          <w:r>
+            <w:rPr>
+              <w:noProof/>
+              <w:webHidden/>
+            </w:rPr>
+            <w:instrText xml:space="preserve"> PAGEREF _Toc378798609 \h </w:instrText>
+          </w:r>
+          <w:r>
+            <w:rPr>
+              <w:noProof/>
+              <w:webHidden/>
+            </w:rPr>
+          </w:r>
+          <w:r>
+            <w:rPr>
+              <w:noProof/>
+              <w:webHidden/>
+            </w:rPr>
+            <w:fldChar w:fldCharType="separate"/>
+          </w:r>
+          <w:r>
+            <w:rPr>
+              <w:noProof/>
+              <w:webHidden/>
+            </w:rPr>
+            <w:t>3</w:t>
+          </w:r>
+          <w:r>
+            <w:rPr>
+              <w:noProof/>
+              <w:webHidden/>
+            </w:rPr>
+            <w:fldChar w:fldCharType="end"/>
+          </w:r>
+          <w:r>
+            <w:rPr>
+              <w:rStyle w:val="Hipervnculo"/>
+              <w:noProof/>
+            </w:rPr>
+            <w:fldChar w:fldCharType="end"/>
+          </w:r>
+        </w:p>
+        <w:p>
+          <w:pPr>
+            <w:pStyle w:val="TDC1"/>
+            <w:tabs>
+              <w:tab w:val="left" w:pos="440"/>
+              <w:tab w:val="right" w:leader="dot" w:pos="8494"/>
+            </w:tabs>
+            <w:rPr>
+              <w:noProof/>
+              <w:lang w:val="es-ES" w:eastAsia="es-ES"/>
+            </w:rPr>
+          </w:pPr>
+          <w:hyperlink w:anchor="_Toc378798610" w:history="1">
             <w:r>
               <w:rPr>
                 <w:rStyle w:val="Hipervnculo"/>
                 <w:noProof/>
               </w:rPr>
-              <w:t>1.</w:t>
+              <w:t>2.</w:t>
             </w:r>
             <w:r>
               <w:rPr>
@@ -447,7 +576,7 @@
                 <w:rStyle w:val="Hipervnculo"/>
                 <w:noProof/>
               </w:rPr>
-              <w:t>Introducción a Hotel Manager</w:t>
+              <w:t>Patrones Aplicados</w:t>
             </w:r>
             <w:r>
               <w:rPr>
@@ -468,7 +597,175 @@
                 <w:noProof/>
                 <w:webHidden/>
               </w:rPr>
-              <w:instrText xml:space="preserve"> PAGEREF _Toc378794199 \h </w:instrText>
+              <w:instrText xml:space="preserve"> PAGEREF _Toc378798610 \h </w:instrText>
+            </w:r>
+            <w:r>
+              <w:rPr>
+                <w:noProof/>
+                <w:webHidden/>
+              </w:rPr>
+            </w:r>
+            <w:r>
+              <w:rPr>
+                <w:noProof/>
+                <w:webHidden/>
+              </w:rPr>
+              <w:fldChar w:fldCharType="separate"/>
+            </w:r>
+            <w:r>
+              <w:rPr>
+                <w:noProof/>
+                <w:webHidden/>
+              </w:rPr>
+              <w:t>3</w:t>
+            </w:r>
+            <w:r>
+              <w:rPr>
+                <w:noProof/>
+                <w:webHidden/>
+              </w:rPr>
+              <w:fldChar w:fldCharType="end"/>
+            </w:r>
+          </w:hyperlink>
+        </w:p>
+        <w:p>
+          <w:pPr>
+            <w:pStyle w:val="TDC2"/>
+            <w:tabs>
+              <w:tab w:val="left" w:pos="880"/>
+              <w:tab w:val="right" w:leader="dot" w:pos="8494"/>
+            </w:tabs>
+            <w:rPr>
+              <w:noProof/>
+              <w:lang w:val="es-ES" w:eastAsia="es-ES"/>
+            </w:rPr>
+          </w:pPr>
+          <w:hyperlink w:anchor="_Toc378798611" w:history="1">
+            <w:r>
+              <w:rPr>
+                <w:rStyle w:val="Hipervnculo"/>
+                <w:noProof/>
+              </w:rPr>
+              <w:t>2.1</w:t>
+            </w:r>
+            <w:r>
+              <w:rPr>
+                <w:noProof/>
+                <w:lang w:val="es-ES" w:eastAsia="es-ES"/>
+              </w:rPr>
+              <w:tab/>
+            </w:r>
+            <w:r>
+              <w:rPr>
+                <w:rStyle w:val="Hipervnculo"/>
+                <w:noProof/>
+              </w:rPr>
+              <w:t>Negocio</w:t>
+            </w:r>
+            <w:r>
+              <w:rPr>
+                <w:noProof/>
+                <w:webHidden/>
+              </w:rPr>
+              <w:tab/>
+            </w:r>
+            <w:r>
+              <w:rPr>
+                <w:noProof/>
+                <w:webHidden/>
+              </w:rPr>
+              <w:fldChar w:fldCharType="begin"/>
+            </w:r>
+            <w:r>
+              <w:rPr>
+                <w:noProof/>
+                <w:webHidden/>
+              </w:rPr>
+              <w:instrText xml:space="preserve"> PAGEREF _Toc378798611 \h </w:instrText>
+            </w:r>
+            <w:r>
+              <w:rPr>
+                <w:noProof/>
+                <w:webHidden/>
+              </w:rPr>
+            </w:r>
+            <w:r>
+              <w:rPr>
+                <w:noProof/>
+                <w:webHidden/>
+              </w:rPr>
+              <w:fldChar w:fldCharType="separate"/>
+            </w:r>
+            <w:r>
+              <w:rPr>
+                <w:noProof/>
+                <w:webHidden/>
+              </w:rPr>
+              <w:t>3</w:t>
+            </w:r>
+            <w:r>
+              <w:rPr>
+                <w:noProof/>
+                <w:webHidden/>
+              </w:rPr>
+              <w:fldChar w:fldCharType="end"/>
+            </w:r>
+          </w:hyperlink>
+        </w:p>
+        <w:p>
+          <w:pPr>
+            <w:pStyle w:val="TDC2"/>
+            <w:tabs>
+              <w:tab w:val="left" w:pos="880"/>
+              <w:tab w:val="right" w:leader="dot" w:pos="8494"/>
+            </w:tabs>
+            <w:rPr>
+              <w:noProof/>
+              <w:lang w:val="es-ES" w:eastAsia="es-ES"/>
+            </w:rPr>
+          </w:pPr>
+          <w:hyperlink w:anchor="_Toc378798612" w:history="1">
+            <w:r>
+              <w:rPr>
+                <w:rStyle w:val="Hipervnculo"/>
+                <w:noProof/>
+              </w:rPr>
+              <w:t>2.2</w:t>
+            </w:r>
+            <w:r>
+              <w:rPr>
+                <w:noProof/>
+                <w:lang w:val="es-ES" w:eastAsia="es-ES"/>
+              </w:rPr>
+              <w:tab/>
+            </w:r>
+            <w:r>
+              <w:rPr>
+                <w:rStyle w:val="Hipervnculo"/>
+                <w:noProof/>
+              </w:rPr>
+              <w:t>Presentación:</w:t>
+            </w:r>
+            <w:r>
+              <w:rPr>
+                <w:noProof/>
+                <w:webHidden/>
+              </w:rPr>
+              <w:tab/>
+            </w:r>
+            <w:r>
+              <w:rPr>
+                <w:noProof/>
+                <w:webHidden/>
+              </w:rPr>
+              <w:fldChar w:fldCharType="begin"/>
+            </w:r>
+            <w:r>
+              <w:rPr>
+                <w:noProof/>
+                <w:webHidden/>
+              </w:rPr>
+              <w:instrText xml:space="preserve"> PAGEREF _Toc378798612 \h </w:instrText>
             </w:r>
             <w:r>
               <w:rPr>
@@ -511,13 +808,13 @@
               <w:lang w:val="es-ES" w:eastAsia="es-ES"/>
             </w:rPr>
           </w:pPr>
-          <w:hyperlink w:anchor="_Toc378794200" w:history="1">
+          <w:hyperlink w:anchor="_Toc378798613" w:history="1">
             <w:r>
               <w:rPr>
                 <w:rStyle w:val="Hipervnculo"/>
                 <w:noProof/>
               </w:rPr>
-              <w:t>2.</w:t>
+              <w:t>3.</w:t>
             </w:r>
             <w:r>
               <w:rPr>
@@ -531,7 +828,7 @@
                 <w:rStyle w:val="Hipervnculo"/>
                 <w:noProof/>
               </w:rPr>
-              <w:t>Patrones Aplicados</w:t>
+              <w:t>Diagramas de aplicación</w:t>
             </w:r>
             <w:r>
               <w:rPr>
@@ -552,7 +849,7 @@
                 <w:noProof/>
                 <w:webHidden/>
               </w:rPr>
-              <w:instrText xml:space="preserve"> PAGEREF _Toc378794200 \h </w:instrText>
+              <w:instrText xml:space="preserve"> PAGEREF _Toc378798613 \h </w:instrText>
             </w:r>
             <w:r>
               <w:rPr>
@@ -595,13 +892,13 @@
               <w:lang w:val="es-ES" w:eastAsia="es-ES"/>
             </w:rPr>
           </w:pPr>
-          <w:hyperlink w:anchor="_Toc378794201" w:history="1">
+          <w:hyperlink w:anchor="_Toc378798614" w:history="1">
             <w:r>
               <w:rPr>
                 <w:rStyle w:val="Hipervnculo"/>
                 <w:noProof/>
               </w:rPr>
-              <w:t>2.1</w:t>
+              <w:t>3.1</w:t>
             </w:r>
             <w:r>
               <w:rPr>
@@ -615,7 +912,7 @@
                 <w:rStyle w:val="Hipervnculo"/>
                 <w:noProof/>
               </w:rPr>
-              <w:t>Negocio</w:t>
+              <w:t>Diagramas de Casos de Uso:</w:t>
             </w:r>
             <w:r>
               <w:rPr>
@@ -636,7 +933,7 @@
                 <w:noProof/>
                 <w:webHidden/>
               </w:rPr>
-              <w:instrText xml:space="preserve"> PAGEREF _Toc378794201 \h </w:instrText>
+              <w:instrText xml:space="preserve"> PAGEREF _Toc378798614 \h </w:instrText>
             </w:r>
             <w:r>
               <w:rPr>
@@ -656,7 +953,7 @@
                 <w:noProof/>
                 <w:webHidden/>
               </w:rPr>
-              <w:t>3</w:t>
+              <w:t>4</w:t>
             </w:r>
             <w:r>
               <w:rPr>
@@ -679,13 +976,13 @@
               <w:lang w:val="es-ES" w:eastAsia="es-ES"/>
             </w:rPr>
           </w:pPr>
-          <w:hyperlink w:anchor="_Toc378794202" w:history="1">
+          <w:hyperlink w:anchor="_Toc378798615" w:history="1">
             <w:r>
               <w:rPr>
                 <w:rStyle w:val="Hipervnculo"/>
                 <w:noProof/>
               </w:rPr>
-              <w:t>2.2</w:t>
+              <w:t>3.2</w:t>
             </w:r>
             <w:r>
               <w:rPr>
@@ -699,7 +996,7 @@
                 <w:rStyle w:val="Hipervnculo"/>
                 <w:noProof/>
               </w:rPr>
-              <w:t>Presentación:</w:t>
+              <w:t>Diagramas de Actividad:</w:t>
             </w:r>
             <w:r>
               <w:rPr>
@@ -720,7 +1017,7 @@
                 <w:noProof/>
                 <w:webHidden/>
               </w:rPr>
-              <w:instrText xml:space="preserve"> PAGEREF _Toc378794202 \h </w:instrText>
+              <w:instrText xml:space="preserve"> PAGEREF _Toc378798615 \h </w:instrText>
             </w:r>
             <w:r>
               <w:rPr>
@@ -740,7 +1037,91 @@
                 <w:noProof/>
                 <w:webHidden/>
               </w:rPr>
-              <w:t>3</w:t>
+              <w:t>4</w:t>
+            </w:r>
+            <w:r>
+              <w:rPr>
+                <w:noProof/>
+                <w:webHidden/>
+              </w:rPr>
+              <w:fldChar w:fldCharType="end"/>
+            </w:r>
+          </w:hyperlink>
+        </w:p>
+        <w:p>
+          <w:pPr>
+            <w:pStyle w:val="TDC2"/>
+            <w:tabs>
+              <w:tab w:val="left" w:pos="880"/>
+              <w:tab w:val="right" w:leader="dot" w:pos="8494"/>
+            </w:tabs>
+            <w:rPr>
+              <w:noProof/>
+              <w:lang w:val="es-ES" w:eastAsia="es-ES"/>
+            </w:rPr>
+          </w:pPr>
+          <w:hyperlink w:anchor="_Toc378798616" w:history="1">
+            <w:r>
+              <w:rPr>
+                <w:rStyle w:val="Hipervnculo"/>
+                <w:noProof/>
+              </w:rPr>
+              <w:t>3.3</w:t>
+            </w:r>
+            <w:r>
+              <w:rPr>
+                <w:noProof/>
+                <w:lang w:val="es-ES" w:eastAsia="es-ES"/>
+              </w:rPr>
+              <w:tab/>
+            </w:r>
+            <w:r>
+              <w:rPr>
+                <w:rStyle w:val="Hipervnculo"/>
+                <w:noProof/>
+              </w:rPr>
+              <w:t>Diagramas de Secuencia:</w:t>
+            </w:r>
+            <w:r>
+              <w:rPr>
+                <w:noProof/>
+                <w:webHidden/>
+              </w:rPr>
+              <w:tab/>
+            </w:r>
+            <w:r>
+              <w:rPr>
+                <w:noProof/>
+                <w:webHidden/>
+              </w:rPr>
+              <w:fldChar w:fldCharType="begin"/>
+            </w:r>
+            <w:r>
+              <w:rPr>
+                <w:noProof/>
+                <w:webHidden/>
+              </w:rPr>
+              <w:instrText xml:space="preserve"> PAGEREF _Toc378798616 \h </w:instrText>
+            </w:r>
+            <w:r>
+              <w:rPr>
+                <w:noProof/>
+                <w:webHidden/>
+              </w:rPr>
+            </w:r>
+            <w:r>
+              <w:rPr>
+                <w:noProof/>
+                <w:webHidden/>
+              </w:rPr>
+              <w:fldChar w:fldCharType="separate"/>
+            </w:r>
+            <w:r>
+              <w:rPr>
+                <w:noProof/>
+                <w:webHidden/>
+              </w:rPr>
+              <w:t>5</w:t>
             </w:r>
             <w:r>
               <w:rPr>
@@ -763,13 +1144,13 @@
               <w:lang w:val="es-ES" w:eastAsia="es-ES"/>
             </w:rPr>
           </w:pPr>
-          <w:hyperlink w:anchor="_Toc378794203" w:history="1">
+          <w:hyperlink w:anchor="_Toc378798617" w:history="1">
             <w:r>
               <w:rPr>
                 <w:rStyle w:val="Hipervnculo"/>
                 <w:noProof/>
               </w:rPr>
-              <w:t>3.</w:t>
+              <w:t>4.</w:t>
             </w:r>
             <w:r>
               <w:rPr>
@@ -783,7 +1164,7 @@
                 <w:rStyle w:val="Hipervnculo"/>
                 <w:noProof/>
               </w:rPr>
-              <w:t>Diagramas de aplicación</w:t>
+              <w:t>Base de datos relacional  (MYSQL) + Persistence Manager (JPA)</w:t>
             </w:r>
             <w:r>
               <w:rPr>
@@ -804,259 +1185,7 @@
                 <w:noProof/>
                 <w:webHidden/>
               </w:rPr>
-              <w:instrText xml:space="preserve"> PAGEREF _Toc378794203 \h </w:instrText>
-            </w:r>
-            <w:r>
-              <w:rPr>
-                <w:noProof/>
-                <w:webHidden/>
-              </w:rPr>
-            </w:r>
-            <w:r>
-              <w:rPr>
-                <w:noProof/>
-                <w:webHidden/>
-              </w:rPr>
-              <w:fldChar w:fldCharType="separate"/>
-            </w:r>
-            <w:r>
-              <w:rPr>
-                <w:noProof/>
-                <w:webHidden/>
-              </w:rPr>
-              <w:t>3</w:t>
-            </w:r>
-            <w:r>
-              <w:rPr>
-                <w:noProof/>
-                <w:webHidden/>
-              </w:rPr>
-              <w:fldChar w:fldCharType="end"/>
-            </w:r>
-          </w:hyperlink>
-        </w:p>
-        <w:p>
-          <w:pPr>
-            <w:pStyle w:val="TDC2"/>
-            <w:tabs>
-              <w:tab w:val="left" w:pos="880"/>
-              <w:tab w:val="right" w:leader="dot" w:pos="8494"/>
-            </w:tabs>
-            <w:rPr>
-              <w:noProof/>
-              <w:lang w:val="es-ES" w:eastAsia="es-ES"/>
-            </w:rPr>
-          </w:pPr>
-          <w:hyperlink w:anchor="_Toc378794204" w:history="1">
-            <w:r>
-              <w:rPr>
-                <w:rStyle w:val="Hipervnculo"/>
-                <w:noProof/>
-              </w:rPr>
-              <w:t>3.1</w:t>
-            </w:r>
-            <w:r>
-              <w:rPr>
-                <w:noProof/>
-                <w:lang w:val="es-ES" w:eastAsia="es-ES"/>
-              </w:rPr>
-              <w:tab/>
-            </w:r>
-            <w:r>
-              <w:rPr>
-                <w:rStyle w:val="Hipervnculo"/>
-                <w:noProof/>
-              </w:rPr>
-              <w:t>Diagramas de Casos de Uso:</w:t>
-            </w:r>
-            <w:r>
-              <w:rPr>
-                <w:noProof/>
-                <w:webHidden/>
-              </w:rPr>
-              <w:tab/>
-            </w:r>
-            <w:r>
-              <w:rPr>
-                <w:noProof/>
-                <w:webHidden/>
-              </w:rPr>
-              <w:fldChar w:fldCharType="begin"/>
-            </w:r>
-            <w:r>
-              <w:rPr>
-                <w:noProof/>
-                <w:webHidden/>
-              </w:rPr>
-              <w:instrText xml:space="preserve"> PAGEREF _Toc378794204 \h </w:instrText>
-            </w:r>
-            <w:r>
-              <w:rPr>
-                <w:noProof/>
-                <w:webHidden/>
-              </w:rPr>
-            </w:r>
-            <w:r>
-              <w:rPr>
-                <w:noProof/>
-                <w:webHidden/>
-              </w:rPr>
-              <w:fldChar w:fldCharType="separate"/>
-            </w:r>
-            <w:r>
-              <w:rPr>
-                <w:noProof/>
-                <w:webHidden/>
-              </w:rPr>
-              <w:t>4</w:t>
-            </w:r>
-            <w:r>
-              <w:rPr>
-                <w:noProof/>
-                <w:webHidden/>
-              </w:rPr>
-              <w:fldChar w:fldCharType="end"/>
-            </w:r>
-          </w:hyperlink>
-        </w:p>
-        <w:p>
-          <w:pPr>
-            <w:pStyle w:val="TDC2"/>
-            <w:tabs>
-              <w:tab w:val="left" w:pos="880"/>
-              <w:tab w:val="right" w:leader="dot" w:pos="8494"/>
-            </w:tabs>
-            <w:rPr>
-              <w:noProof/>
-              <w:lang w:val="es-ES" w:eastAsia="es-ES"/>
-            </w:rPr>
-          </w:pPr>
-          <w:hyperlink w:anchor="_Toc378794205" w:history="1">
-            <w:r>
-              <w:rPr>
-                <w:rStyle w:val="Hipervnculo"/>
-                <w:noProof/>
-              </w:rPr>
-              <w:t>3.2</w:t>
-            </w:r>
-            <w:r>
-              <w:rPr>
-                <w:noProof/>
-                <w:lang w:val="es-ES" w:eastAsia="es-ES"/>
-              </w:rPr>
-              <w:tab/>
-            </w:r>
-            <w:r>
-              <w:rPr>
-                <w:rStyle w:val="Hipervnculo"/>
-                <w:noProof/>
-              </w:rPr>
-              <w:t>Diagramas de Actividad:</w:t>
-            </w:r>
-            <w:r>
-              <w:rPr>
-                <w:noProof/>
-                <w:webHidden/>
-              </w:rPr>
-              <w:tab/>
-            </w:r>
-            <w:r>
-              <w:rPr>
-                <w:noProof/>
-                <w:webHidden/>
-              </w:rPr>
-              <w:fldChar w:fldCharType="begin"/>
-            </w:r>
-            <w:r>
-              <w:rPr>
-                <w:noProof/>
-                <w:webHidden/>
-              </w:rPr>
-              <w:instrText xml:space="preserve"> PAGEREF _Toc378794205 \h </w:instrText>
-            </w:r>
-            <w:r>
-              <w:rPr>
-                <w:noProof/>
-                <w:webHidden/>
-              </w:rPr>
-            </w:r>
-            <w:r>
-              <w:rPr>
-                <w:noProof/>
-                <w:webHidden/>
-              </w:rPr>
-              <w:fldChar w:fldCharType="separate"/>
-            </w:r>
-            <w:r>
-              <w:rPr>
-                <w:noProof/>
-                <w:webHidden/>
-              </w:rPr>
-              <w:t>4</w:t>
-            </w:r>
-            <w:r>
-              <w:rPr>
-                <w:noProof/>
-                <w:webHidden/>
-              </w:rPr>
-              <w:fldChar w:fldCharType="end"/>
-            </w:r>
-          </w:hyperlink>
-        </w:p>
-        <w:p>
-          <w:pPr>
-            <w:pStyle w:val="TDC2"/>
-            <w:tabs>
-              <w:tab w:val="left" w:pos="880"/>
-              <w:tab w:val="right" w:leader="dot" w:pos="8494"/>
-            </w:tabs>
-            <w:rPr>
-              <w:noProof/>
-              <w:lang w:val="es-ES" w:eastAsia="es-ES"/>
-            </w:rPr>
-          </w:pPr>
-          <w:hyperlink w:anchor="_Toc378794206" w:history="1">
-            <w:r>
-              <w:rPr>
-                <w:rStyle w:val="Hipervnculo"/>
-                <w:noProof/>
-              </w:rPr>
-              <w:t>3.3</w:t>
-            </w:r>
-            <w:r>
-              <w:rPr>
-                <w:noProof/>
-                <w:lang w:val="es-ES" w:eastAsia="es-ES"/>
-              </w:rPr>
-              <w:tab/>
-            </w:r>
-            <w:r>
-              <w:rPr>
-                <w:rStyle w:val="Hipervnculo"/>
-                <w:noProof/>
-              </w:rPr>
-              <w:t>Diagramas de Secuencia:</w:t>
-            </w:r>
-            <w:r>
-              <w:rPr>
-                <w:noProof/>
-                <w:webHidden/>
-              </w:rPr>
-              <w:tab/>
-            </w:r>
-            <w:r>
-              <w:rPr>
-                <w:noProof/>
-                <w:webHidden/>
-              </w:rPr>
-              <w:fldChar w:fldCharType="begin"/>
-            </w:r>
-            <w:r>
-              <w:rPr>
-                <w:noProof/>
-                <w:webHidden/>
-              </w:rPr>
-              <w:instrText xml:space="preserve"> PAGEREF _Toc378794206 \h </w:instrText>
+              <w:instrText xml:space="preserve"> PAGEREF _Toc378798617 \h </w:instrText>
             </w:r>
             <w:r>
               <w:rPr>
@@ -1099,13 +1228,13 @@
               <w:lang w:val="es-ES" w:eastAsia="es-ES"/>
             </w:rPr>
           </w:pPr>
-          <w:hyperlink w:anchor="_Toc378794207" w:history="1">
+          <w:hyperlink w:anchor="_Toc378798618" w:history="1">
             <w:r>
               <w:rPr>
                 <w:rStyle w:val="Hipervnculo"/>
                 <w:noProof/>
               </w:rPr>
-              <w:t>4.</w:t>
+              <w:t>5.</w:t>
             </w:r>
             <w:r>
               <w:rPr>
@@ -1119,7 +1248,7 @@
                 <w:rStyle w:val="Hipervnculo"/>
                 <w:noProof/>
               </w:rPr>
-              <w:t>Base de datos relacional  ( mysql ) + persistence manager (jpa)</w:t>
+              <w:t>Gestión de Concurrencia</w:t>
             </w:r>
             <w:r>
               <w:rPr>
@@ -1140,7 +1269,7 @@
                 <w:noProof/>
                 <w:webHidden/>
               </w:rPr>
-              <w:instrText xml:space="preserve"> PAGEREF _Toc378794207 \h </w:instrText>
+              <w:instrText xml:space="preserve"> PAGEREF _Toc378798618 \h </w:instrText>
             </w:r>
             <w:r>
               <w:rPr>
@@ -1160,7 +1289,7 @@
                 <w:noProof/>
                 <w:webHidden/>
               </w:rPr>
-              <w:t>5</w:t>
+              <w:t>7</w:t>
             </w:r>
             <w:r>
               <w:rPr>
@@ -1183,13 +1312,13 @@
               <w:lang w:val="es-ES" w:eastAsia="es-ES"/>
             </w:rPr>
           </w:pPr>
-          <w:hyperlink w:anchor="_Toc378794208" w:history="1">
+          <w:hyperlink w:anchor="_Toc378798619" w:history="1">
             <w:r>
               <w:rPr>
                 <w:rStyle w:val="Hipervnculo"/>
                 <w:noProof/>
               </w:rPr>
-              <w:t>5.</w:t>
+              <w:t>6.</w:t>
             </w:r>
             <w:r>
               <w:rPr>
@@ -1203,7 +1332,7 @@
                 <w:rStyle w:val="Hipervnculo"/>
                 <w:noProof/>
               </w:rPr>
-              <w:t>Gestión de Concurrencia</w:t>
+              <w:t>Testing</w:t>
             </w:r>
             <w:r>
               <w:rPr>
@@ -1224,7 +1353,7 @@
                 <w:noProof/>
                 <w:webHidden/>
               </w:rPr>
-              <w:instrText xml:space="preserve"> PAGEREF _Toc378794208 \h </w:instrText>
+              <w:instrText xml:space="preserve"> PAGEREF _Toc378798619 \h </w:instrText>
             </w:r>
             <w:r>
               <w:rPr>
@@ -1267,13 +1396,13 @@
               <w:lang w:val="es-ES" w:eastAsia="es-ES"/>
             </w:rPr>
           </w:pPr>
-          <w:hyperlink w:anchor="_Toc378794209" w:history="1">
+          <w:hyperlink w:anchor="_Toc378798620" w:history="1">
             <w:r>
               <w:rPr>
                 <w:rStyle w:val="Hipervnculo"/>
                 <w:noProof/>
               </w:rPr>
-              <w:t>6.</w:t>
+              <w:t>7.</w:t>
             </w:r>
             <w:r>
               <w:rPr>
@@ -1287,7 +1416,7 @@
                 <w:rStyle w:val="Hipervnculo"/>
                 <w:noProof/>
               </w:rPr>
-              <w:t>Testing</w:t>
+              <w:t>Gestión de excepciones</w:t>
             </w:r>
             <w:r>
               <w:rPr>
@@ -1308,91 +1437,7 @@
                 <w:noProof/>
                 <w:webHidden/>
               </w:rPr>
-              <w:instrText xml:space="preserve"> PAGEREF _Toc378794209 \h </w:instrText>
-            </w:r>
-            <w:r>
-              <w:rPr>
-                <w:noProof/>
-                <w:webHidden/>
-              </w:rPr>
-            </w:r>
-            <w:r>
-              <w:rPr>
-                <w:noProof/>
-                <w:webHidden/>
-              </w:rPr>
-              <w:fldChar w:fldCharType="separate"/>
-            </w:r>
-            <w:r>
-              <w:rPr>
-                <w:noProof/>
-                <w:webHidden/>
-              </w:rPr>
-              <w:t>7</w:t>
-            </w:r>
-            <w:r>
-              <w:rPr>
-                <w:noProof/>
-                <w:webHidden/>
-              </w:rPr>
-              <w:fldChar w:fldCharType="end"/>
-            </w:r>
-          </w:hyperlink>
-        </w:p>
-        <w:p>
-          <w:pPr>
-            <w:pStyle w:val="TDC1"/>
-            <w:tabs>
-              <w:tab w:val="left" w:pos="440"/>
-              <w:tab w:val="right" w:leader="dot" w:pos="8494"/>
-            </w:tabs>
-            <w:rPr>
-              <w:noProof/>
-              <w:lang w:val="es-ES" w:eastAsia="es-ES"/>
-            </w:rPr>
-          </w:pPr>
-          <w:hyperlink w:anchor="_Toc378794210" w:history="1">
-            <w:r>
-              <w:rPr>
-                <w:rStyle w:val="Hipervnculo"/>
-                <w:noProof/>
-              </w:rPr>
-              <w:t>7.</w:t>
-            </w:r>
-            <w:r>
-              <w:rPr>
-                <w:noProof/>
-                <w:lang w:val="es-ES" w:eastAsia="es-ES"/>
-              </w:rPr>
-              <w:tab/>
-            </w:r>
-            <w:r>
-              <w:rPr>
-                <w:rStyle w:val="Hipervnculo"/>
-                <w:noProof/>
-              </w:rPr>
-              <w:t>Gestión de excepciones</w:t>
-            </w:r>
-            <w:r>
-              <w:rPr>
-                <w:noProof/>
-                <w:webHidden/>
-              </w:rPr>
-              <w:tab/>
-            </w:r>
-            <w:r>
-              <w:rPr>
-                <w:noProof/>
-                <w:webHidden/>
-              </w:rPr>
-              <w:fldChar w:fldCharType="begin"/>
-            </w:r>
-            <w:r>
-              <w:rPr>
-                <w:noProof/>
-                <w:webHidden/>
-              </w:rPr>
-              <w:instrText xml:space="preserve"> PAGEREF _Toc378794210 \h </w:instrText>
+              <w:instrText xml:space="preserve"> PAGEREF _Toc378798620 \h </w:instrText>
             </w:r>
             <w:r>
               <w:rPr>
@@ -1444,7 +1489,7 @@
       <w:pPr>
         <w:pStyle w:val="Ttulo1"/>
       </w:pPr>
-      <w:bookmarkStart w:id="1" w:name="_Toc378794199"/>
+      <w:bookmarkStart w:id="1" w:name="_Toc378798609"/>
       <w:r>
         <w:lastRenderedPageBreak/>
         <w:t>Introducción a Hotel Manager</w:t>
@@ -1558,7 +1603,7 @@
       <w:pPr>
         <w:pStyle w:val="Ttulo1"/>
       </w:pPr>
-      <w:bookmarkStart w:id="2" w:name="_Toc378794200"/>
+      <w:bookmarkStart w:id="2" w:name="_Toc378798610"/>
       <w:r>
         <w:t>Patrones Aplicados</w:t>
       </w:r>
@@ -1573,7 +1618,7 @@
       <w:pPr>
         <w:pStyle w:val="Ttulo2"/>
       </w:pPr>
-      <w:bookmarkStart w:id="3" w:name="_Toc378794201"/>
+      <w:bookmarkStart w:id="3" w:name="_Toc378798611"/>
       <w:r>
         <w:t>Negocio</w:t>
       </w:r>
@@ -1701,7 +1746,7 @@
       <w:pPr>
         <w:pStyle w:val="Ttulo2"/>
       </w:pPr>
-      <w:bookmarkStart w:id="4" w:name="_Toc378794202"/>
+      <w:bookmarkStart w:id="4" w:name="_Toc378798612"/>
       <w:r>
         <w:t>Presentación:</w:t>
       </w:r>
@@ -1959,7 +2004,7 @@
       <w:pPr>
         <w:pStyle w:val="Ttulo1"/>
       </w:pPr>
-      <w:bookmarkStart w:id="5" w:name="_Toc378794203"/>
+      <w:bookmarkStart w:id="5" w:name="_Toc378798613"/>
       <w:r>
         <w:t xml:space="preserve">Diagramas de </w:t>
       </w:r>
@@ -2150,7 +2195,7 @@
       <w:pPr>
         <w:pStyle w:val="Ttulo2"/>
       </w:pPr>
-      <w:bookmarkStart w:id="6" w:name="_Toc378794204"/>
+      <w:bookmarkStart w:id="6" w:name="_Toc378798614"/>
       <w:r>
         <w:t>Diagramas de Casos de Uso:</w:t>
       </w:r>
@@ -2516,7 +2561,7 @@
       <w:pPr>
         <w:pStyle w:val="Ttulo2"/>
       </w:pPr>
-      <w:bookmarkStart w:id="7" w:name="_Toc378794205"/>
+      <w:bookmarkStart w:id="7" w:name="_Toc378798615"/>
       <w:r>
         <w:t>Diagramas de Actividad:</w:t>
       </w:r>
@@ -2833,7 +2878,7 @@
       <w:pPr>
         <w:pStyle w:val="Ttulo2"/>
       </w:pPr>
-      <w:bookmarkStart w:id="8" w:name="_Toc378794206"/>
+      <w:bookmarkStart w:id="8" w:name="_Toc378798616"/>
       <w:r>
         <w:t>Diagramas de Secuencia</w:t>
       </w:r>
@@ -2866,7 +2911,7 @@
       <w:pPr>
         <w:pStyle w:val="Ttulo1"/>
       </w:pPr>
-      <w:bookmarkStart w:id="9" w:name="_Toc378794207"/>
+      <w:bookmarkStart w:id="9" w:name="_Toc378798617"/>
       <w:r>
         <w:t>Base de datos</w:t>
       </w:r>
@@ -3135,7 +3180,7 @@
       <w:pPr>
         <w:pStyle w:val="Ttulo1"/>
       </w:pPr>
-      <w:bookmarkStart w:id="10" w:name="_Toc378794208"/>
+      <w:bookmarkStart w:id="10" w:name="_Toc378798618"/>
       <w:r>
         <w:lastRenderedPageBreak/>
         <w:t>Gestión de Concurrencia</w:t>
@@ -3312,7 +3357,7 @@
       <w:pPr>
         <w:pStyle w:val="Ttulo1"/>
       </w:pPr>
-      <w:bookmarkStart w:id="11" w:name="_Toc378794209"/>
+      <w:bookmarkStart w:id="11" w:name="_Toc378798619"/>
       <w:r>
         <w:t>T</w:t>
       </w:r>
@@ -3417,7 +3462,7 @@
       <w:pPr>
         <w:pStyle w:val="Ttulo1"/>
       </w:pPr>
-      <w:bookmarkStart w:id="12" w:name="_Toc378794210"/>
+      <w:bookmarkStart w:id="12" w:name="_Toc378798620"/>
       <w:r>
         <w:lastRenderedPageBreak/>
         <w:t>Gestión de excepciones</w:t>
@@ -3501,9 +3546,15 @@
           <w:pPr>
             <w:pStyle w:val="Piedepgina"/>
             <w:jc w:val="right"/>
+            <w:rPr>
+              <w:lang w:val="en-US"/>
+            </w:rPr>
           </w:pPr>
           <w:sdt>
             <w:sdtPr>
+              <w:rPr>
+                <w:lang w:val="en-US"/>
+              </w:rPr>
               <w:alias w:val="Company"/>
               <w:id w:val="75971759"/>
               <w:dataBinding w:prefixMappings="xmlns:ns0='http://schemas.openxmlformats.org/officeDocument/2006/extended-properties'" w:xpath="/ns0:Properties[1]/ns0:Company[1]" w:storeItemID="{6668398D-A668-4E3E-A5EB-62B293D839F1}"/>
@@ -3513,21 +3564,33 @@
             <w:sdtContent>
               <w:proofErr w:type="spellStart"/>
               <w:r>
+                <w:rPr>
+                  <w:lang w:val="en-US"/>
+                </w:rPr>
                 <w:t>BSoD</w:t>
               </w:r>
               <w:proofErr w:type="spellEnd"/>
               <w:r>
+                <w:rPr>
+                  <w:lang w:val="en-US"/>
+                </w:rPr>
                 <w:t xml:space="preserve"> Software</w:t>
               </w:r>
             </w:sdtContent>
           </w:sdt>
           <w:r>
+            <w:rPr>
+              <w:lang w:val="en-US"/>
+            </w:rPr>
             <w:t xml:space="preserve"> | </w:t>
           </w:r>
           <w:r>
             <w:fldChar w:fldCharType="begin"/>
           </w:r>
           <w:r>
+            <w:rPr>
+              <w:lang w:val="en-US"/>
+            </w:rPr>
             <w:instrText xml:space="preserve"> STYLEREF  "1"  </w:instrText>
           </w:r>
           <w:r>
@@ -3536,8 +3599,9 @@
           <w:r>
             <w:rPr>
               <w:noProof/>
+              <w:lang w:val="en-US"/>
             </w:rPr>
-            <w:t>Gestión de excepciones</w:t>
+            <w:t>Introducción a Hotel Manager</w:t>
           </w:r>
           <w:r>
             <w:rPr>
@@ -3576,7 +3640,7 @@
               <w:noProof/>
               <w:color w:val="FFFFFF" w:themeColor="background1"/>
             </w:rPr>
-            <w:t>8</w:t>
+            <w:t>2</w:t>
           </w:r>
           <w:r>
             <w:rPr>
@@ -6720,7 +6784,7 @@
 </file>
 
 <file path=customXml/itemProps1.xml><?xml version="1.0" encoding="utf-8"?>
-<ds:datastoreItem xmlns:ds="http://schemas.openxmlformats.org/officeDocument/2006/customXml" ds:itemID="{08179740-1028-41EB-9C25-C03A6365E2AB}">
+<ds:datastoreItem xmlns:ds="http://schemas.openxmlformats.org/officeDocument/2006/customXml" ds:itemID="{FED09A37-4467-40E7-9E49-B49E903AB757}">
   <ds:schemaRefs>
     <ds:schemaRef ds:uri="http://schemas.openxmlformats.org/officeDocument/2006/bibliography"/>
   </ds:schemaRefs>

</xml_diff>